<commit_message>
Phieu hoc tap tuan 4
</commit_message>
<xml_diff>
--- a/Phiếu_BÁO CÁO HỌC TẬP CÁ NHÂN NHÓM 6.docx
+++ b/Phiếu_BÁO CÁO HỌC TẬP CÁ NHÂN NHÓM 6.docx
@@ -841,15 +841,7 @@
                 <w:color w:val="000000" w:themeColor="text1"/>
                 <w:lang w:val="vi-VN"/>
               </w:rPr>
-              <w:t xml:space="preserve">họp, </w:t>
-            </w:r>
-            <w:r>
-              <w:rPr>
-                <w:bCs/>
-                <w:color w:val="000000" w:themeColor="text1"/>
-                <w:lang w:val="vi-VN"/>
-              </w:rPr>
-              <w:t xml:space="preserve">Tổng quan về An toàn và bảo mật thông </w:t>
+              <w:t xml:space="preserve">họp, Tổng quan về An toàn và bảo mật thông </w:t>
             </w:r>
             <w:r>
               <w:rPr>
@@ -1198,23 +1190,7 @@
                 <w:color w:val="000000" w:themeColor="text1"/>
                 <w:lang w:val="vi-VN"/>
               </w:rPr>
-              <w:t xml:space="preserve">Hoàn thành đúng </w:t>
-            </w:r>
-            <w:r>
-              <w:rPr>
-                <w:bCs/>
-                <w:color w:val="000000" w:themeColor="text1"/>
-                <w:lang w:val="vi-VN"/>
-              </w:rPr>
-              <w:t xml:space="preserve">hạn, </w:t>
-            </w:r>
-            <w:r>
-              <w:rPr>
-                <w:bCs/>
-                <w:color w:val="000000" w:themeColor="text1"/>
-                <w:lang w:val="vi-VN"/>
-              </w:rPr>
-              <w:t>hiểu về nguyên lý DES</w:t>
+              <w:t>Hoàn thành đúng hạn, hiểu về nguyên lý DES</w:t>
             </w:r>
           </w:p>
         </w:tc>
@@ -1807,31 +1783,7 @@
                 <w:color w:val="000000" w:themeColor="text1"/>
                 <w:lang w:val="vi-VN"/>
               </w:rPr>
-              <w:t xml:space="preserve"> </w:t>
-            </w:r>
-            <w:r>
-              <w:rPr>
-                <w:bCs/>
-                <w:color w:val="000000" w:themeColor="text1"/>
-                <w:lang w:val="vi-VN"/>
-              </w:rPr>
-              <w:t xml:space="preserve">Xây dựng </w:t>
-            </w:r>
-            <w:r>
-              <w:rPr>
-                <w:bCs/>
-                <w:color w:val="000000" w:themeColor="text1"/>
-                <w:lang w:val="vi-VN"/>
-              </w:rPr>
-              <w:t xml:space="preserve">hàm </w:t>
-            </w:r>
-            <w:r>
-              <w:rPr>
-                <w:bCs/>
-                <w:color w:val="000000" w:themeColor="text1"/>
-                <w:lang w:val="vi-VN"/>
-              </w:rPr>
-              <w:t>mã hóa DES cơ bản bằng C#</w:t>
+              <w:t xml:space="preserve"> Xây dựng hàm mã hóa DES cơ bản bằng C#</w:t>
             </w:r>
           </w:p>
         </w:tc>
@@ -2049,15 +2001,7 @@
                 <w:color w:val="000000" w:themeColor="text1"/>
                 <w:lang w:val="vi-VN"/>
               </w:rPr>
-              <w:t xml:space="preserve"> </w:t>
-            </w:r>
-            <w:r>
-              <w:rPr>
-                <w:bCs/>
-                <w:color w:val="000000" w:themeColor="text1"/>
-                <w:lang w:val="vi-VN"/>
-              </w:rPr>
-              <w:t>Xây dựng</w:t>
+              <w:t xml:space="preserve"> Xây dựng</w:t>
             </w:r>
             <w:r>
               <w:rPr>
@@ -2986,15 +2930,7 @@
                 <w:color w:val="000000" w:themeColor="text1"/>
                 <w:lang w:val="vi-VN"/>
               </w:rPr>
-              <w:t xml:space="preserve"> dựng chương trình giải mã DES bằng C#</w:t>
-            </w:r>
-            <w:r>
-              <w:rPr>
-                <w:bCs/>
-                <w:color w:val="000000" w:themeColor="text1"/>
-                <w:lang w:val="vi-VN"/>
-              </w:rPr>
-              <w:t>, tiến hành xây dựng báo cáo bài tập lớn.</w:t>
+              <w:t xml:space="preserve"> dựng chương trình giải mã DES bằng C#, tiến hành xây dựng báo cáo bài tập lớn.</w:t>
             </w:r>
           </w:p>
         </w:tc>
@@ -3018,15 +2954,7 @@
                 <w:color w:val="000000" w:themeColor="text1"/>
                 <w:lang w:val="vi-VN"/>
               </w:rPr>
-              <w:t>Xây dựng thành công chương trình giải mã cơ bản.</w:t>
-            </w:r>
-            <w:r>
-              <w:rPr>
-                <w:bCs/>
-                <w:color w:val="000000" w:themeColor="text1"/>
-                <w:lang w:val="vi-VN"/>
-              </w:rPr>
-              <w:t xml:space="preserve"> Hoàn thành chương 1 báo cáo.</w:t>
+              <w:t>Xây dựng thành công chương trình giải mã cơ bản. Hoàn thành chương 1 báo cáo.</w:t>
             </w:r>
           </w:p>
         </w:tc>
@@ -3114,23 +3042,7 @@
                 <w:color w:val="000000" w:themeColor="text1"/>
                 <w:lang w:val="vi-VN"/>
               </w:rPr>
-              <w:t xml:space="preserve"> dựng chương trình giải mã DES bằng C#</w:t>
-            </w:r>
-            <w:r>
-              <w:rPr>
-                <w:bCs/>
-                <w:color w:val="000000" w:themeColor="text1"/>
-                <w:lang w:val="vi-VN"/>
-              </w:rPr>
-              <w:t xml:space="preserve">, </w:t>
-            </w:r>
-            <w:r>
-              <w:rPr>
-                <w:bCs/>
-                <w:color w:val="000000" w:themeColor="text1"/>
-                <w:lang w:val="vi-VN"/>
-              </w:rPr>
-              <w:t>tiến hành xây dựng báo cáo bài tập lớn.</w:t>
+              <w:t xml:space="preserve"> dựng chương trình giải mã DES bằng C#, tiến hành xây dựng báo cáo bài tập lớn.</w:t>
             </w:r>
           </w:p>
         </w:tc>
@@ -3250,23 +3162,7 @@
                 <w:color w:val="000000" w:themeColor="text1"/>
                 <w:lang w:val="vi-VN"/>
               </w:rPr>
-              <w:t xml:space="preserve"> dựng chương trình giải mã DES bằng C#</w:t>
-            </w:r>
-            <w:r>
-              <w:rPr>
-                <w:bCs/>
-                <w:color w:val="000000" w:themeColor="text1"/>
-                <w:lang w:val="vi-VN"/>
-              </w:rPr>
-              <w:t xml:space="preserve">, </w:t>
-            </w:r>
-            <w:r>
-              <w:rPr>
-                <w:bCs/>
-                <w:color w:val="000000" w:themeColor="text1"/>
-                <w:lang w:val="vi-VN"/>
-              </w:rPr>
-              <w:t>tiến hành xây dựng báo cáo bài tập lớn.</w:t>
+              <w:t xml:space="preserve"> dựng chương trình giải mã DES bằng C#, tiến hành xây dựng báo cáo bài tập lớn.</w:t>
             </w:r>
           </w:p>
         </w:tc>
@@ -3385,23 +3281,7 @@
                 <w:color w:val="000000" w:themeColor="text1"/>
                 <w:lang w:val="vi-VN"/>
               </w:rPr>
-              <w:t xml:space="preserve"> dựng chương trình giải mã DES bằng C#</w:t>
-            </w:r>
-            <w:r>
-              <w:rPr>
-                <w:bCs/>
-                <w:color w:val="000000" w:themeColor="text1"/>
-                <w:lang w:val="vi-VN"/>
-              </w:rPr>
-              <w:t xml:space="preserve">, </w:t>
-            </w:r>
-            <w:r>
-              <w:rPr>
-                <w:bCs/>
-                <w:color w:val="000000" w:themeColor="text1"/>
-                <w:lang w:val="vi-VN"/>
-              </w:rPr>
-              <w:t>tiến hành xây dựng báo cáo bài tập lớn.</w:t>
+              <w:t xml:space="preserve"> dựng chương trình giải mã DES bằng C#, tiến hành xây dựng báo cáo bài tập lớn.</w:t>
             </w:r>
           </w:p>
         </w:tc>
@@ -3517,12 +3397,20 @@
           </w:tcPr>
           <w:p>
             <w:pPr>
-              <w:jc w:val="center"/>
-              <w:rPr>
-                <w:b/>
-                <w:color w:val="000000" w:themeColor="text1"/>
-              </w:rPr>
-            </w:pPr>
+              <w:rPr>
+                <w:bCs/>
+                <w:color w:val="000000" w:themeColor="text1"/>
+                <w:lang w:val="vi-VN"/>
+              </w:rPr>
+            </w:pPr>
+            <w:r>
+              <w:rPr>
+                <w:bCs/>
+                <w:color w:val="000000" w:themeColor="text1"/>
+                <w:lang w:val="vi-VN"/>
+              </w:rPr>
+              <w:t>Hoàn thiện chương trình mã hóa và giải mã DES bằng ngôn ngữ C#. Làm báo cáo chương 2,3.</w:t>
+            </w:r>
           </w:p>
         </w:tc>
         <w:tc>
@@ -3534,10 +3422,27 @@
             <w:pPr>
               <w:jc w:val="center"/>
               <w:rPr>
-                <w:b/>
-                <w:color w:val="000000" w:themeColor="text1"/>
-              </w:rPr>
-            </w:pPr>
+                <w:bCs/>
+                <w:color w:val="000000" w:themeColor="text1"/>
+                <w:lang w:val="vi-VN"/>
+              </w:rPr>
+            </w:pPr>
+            <w:r>
+              <w:rPr>
+                <w:bCs/>
+                <w:color w:val="000000" w:themeColor="text1"/>
+                <w:lang w:val="vi-VN"/>
+              </w:rPr>
+              <w:t>Chưa</w:t>
+            </w:r>
+            <w:r>
+              <w:rPr>
+                <w:bCs/>
+                <w:color w:val="000000" w:themeColor="text1"/>
+                <w:lang w:val="vi-VN"/>
+              </w:rPr>
+              <w:t xml:space="preserve"> hoàn thiện. Cần bổ sung thêm.</w:t>
+            </w:r>
           </w:p>
         </w:tc>
         <w:tc>
@@ -3552,6 +3457,7 @@
               <w:rPr>
                 <w:b/>
                 <w:color w:val="000000" w:themeColor="text1"/>
+                <w:lang w:val="vi-VN"/>
               </w:rPr>
             </w:pPr>
           </w:p>
@@ -3570,6 +3476,7 @@
               <w:rPr>
                 <w:b/>
                 <w:color w:val="000000" w:themeColor="text1"/>
+                <w:lang w:val="vi-VN"/>
               </w:rPr>
             </w:pPr>
           </w:p>
@@ -3610,12 +3517,19 @@
           </w:tcPr>
           <w:p>
             <w:pPr>
-              <w:jc w:val="center"/>
-              <w:rPr>
-                <w:b/>
-                <w:color w:val="000000" w:themeColor="text1"/>
-              </w:rPr>
-            </w:pPr>
+              <w:rPr>
+                <w:b/>
+                <w:color w:val="000000" w:themeColor="text1"/>
+              </w:rPr>
+            </w:pPr>
+            <w:r>
+              <w:rPr>
+                <w:bCs/>
+                <w:color w:val="000000" w:themeColor="text1"/>
+                <w:lang w:val="vi-VN"/>
+              </w:rPr>
+              <w:t>Hoàn thiện chương trình mã hóa và giải mã DES bằng ngôn ngữ C#. Làm báo cáo chương 2,3.</w:t>
+            </w:r>
           </w:p>
         </w:tc>
         <w:tc>
@@ -3631,6 +3545,22 @@
                 <w:color w:val="000000" w:themeColor="text1"/>
               </w:rPr>
             </w:pPr>
+            <w:r>
+              <w:rPr>
+                <w:bCs/>
+                <w:color w:val="000000" w:themeColor="text1"/>
+                <w:lang w:val="vi-VN"/>
+              </w:rPr>
+              <w:t>Chưa</w:t>
+            </w:r>
+            <w:r>
+              <w:rPr>
+                <w:bCs/>
+                <w:color w:val="000000" w:themeColor="text1"/>
+                <w:lang w:val="vi-VN"/>
+              </w:rPr>
+              <w:t xml:space="preserve"> hoàn thiện. Cần bổ sung thêm.</w:t>
+            </w:r>
           </w:p>
         </w:tc>
         <w:tc>
@@ -3695,12 +3625,19 @@
           </w:tcPr>
           <w:p>
             <w:pPr>
-              <w:jc w:val="center"/>
-              <w:rPr>
-                <w:b/>
-                <w:color w:val="000000" w:themeColor="text1"/>
-              </w:rPr>
-            </w:pPr>
+              <w:rPr>
+                <w:b/>
+                <w:color w:val="000000" w:themeColor="text1"/>
+              </w:rPr>
+            </w:pPr>
+            <w:r>
+              <w:rPr>
+                <w:bCs/>
+                <w:color w:val="000000" w:themeColor="text1"/>
+                <w:lang w:val="vi-VN"/>
+              </w:rPr>
+              <w:t>Hoàn thiện chương trình mã hóa và giải mã DES bằng ngôn ngữ C#. Làm báo cáo chương 2,3.</w:t>
+            </w:r>
           </w:p>
         </w:tc>
         <w:tc>
@@ -3716,6 +3653,22 @@
                 <w:color w:val="000000" w:themeColor="text1"/>
               </w:rPr>
             </w:pPr>
+            <w:r>
+              <w:rPr>
+                <w:bCs/>
+                <w:color w:val="000000" w:themeColor="text1"/>
+                <w:lang w:val="vi-VN"/>
+              </w:rPr>
+              <w:t>Chưa</w:t>
+            </w:r>
+            <w:r>
+              <w:rPr>
+                <w:bCs/>
+                <w:color w:val="000000" w:themeColor="text1"/>
+                <w:lang w:val="vi-VN"/>
+              </w:rPr>
+              <w:t xml:space="preserve"> hoàn thiện. Cần bổ sung thêm.</w:t>
+            </w:r>
           </w:p>
         </w:tc>
         <w:tc>
@@ -3788,12 +3741,19 @@
           </w:tcPr>
           <w:p>
             <w:pPr>
-              <w:jc w:val="center"/>
-              <w:rPr>
-                <w:b/>
-                <w:color w:val="000000" w:themeColor="text1"/>
-              </w:rPr>
-            </w:pPr>
+              <w:rPr>
+                <w:b/>
+                <w:color w:val="000000" w:themeColor="text1"/>
+              </w:rPr>
+            </w:pPr>
+            <w:r>
+              <w:rPr>
+                <w:bCs/>
+                <w:color w:val="000000" w:themeColor="text1"/>
+                <w:lang w:val="vi-VN"/>
+              </w:rPr>
+              <w:t>Hoàn thiện chương trình mã hóa và giải mã DES bằng ngôn ngữ C#. Làm báo cáo chương 2,3.</w:t>
+            </w:r>
           </w:p>
         </w:tc>
         <w:tc>
@@ -3809,6 +3769,22 @@
                 <w:color w:val="000000" w:themeColor="text1"/>
               </w:rPr>
             </w:pPr>
+            <w:r>
+              <w:rPr>
+                <w:bCs/>
+                <w:color w:val="000000" w:themeColor="text1"/>
+                <w:lang w:val="vi-VN"/>
+              </w:rPr>
+              <w:t>Chưa</w:t>
+            </w:r>
+            <w:r>
+              <w:rPr>
+                <w:bCs/>
+                <w:color w:val="000000" w:themeColor="text1"/>
+                <w:lang w:val="vi-VN"/>
+              </w:rPr>
+              <w:t xml:space="preserve"> hoàn thiện. Cần bổ sung thêm.</w:t>
+            </w:r>
           </w:p>
         </w:tc>
         <w:tc>
@@ -3880,12 +3856,19 @@
           </w:tcPr>
           <w:p>
             <w:pPr>
-              <w:jc w:val="center"/>
-              <w:rPr>
-                <w:b/>
-                <w:color w:val="000000" w:themeColor="text1"/>
-              </w:rPr>
-            </w:pPr>
+              <w:rPr>
+                <w:b/>
+                <w:color w:val="000000" w:themeColor="text1"/>
+              </w:rPr>
+            </w:pPr>
+            <w:r>
+              <w:rPr>
+                <w:bCs/>
+                <w:color w:val="000000" w:themeColor="text1"/>
+                <w:lang w:val="vi-VN"/>
+              </w:rPr>
+              <w:t>Hoàn thiện chương trình mã hóa và giải mã DES bằng ngôn ngữ C#. Làm báo cáo chương 2,3.</w:t>
+            </w:r>
           </w:p>
         </w:tc>
         <w:tc>
@@ -3901,6 +3884,22 @@
                 <w:color w:val="000000" w:themeColor="text1"/>
               </w:rPr>
             </w:pPr>
+            <w:r>
+              <w:rPr>
+                <w:bCs/>
+                <w:color w:val="000000" w:themeColor="text1"/>
+                <w:lang w:val="vi-VN"/>
+              </w:rPr>
+              <w:t>Chưa</w:t>
+            </w:r>
+            <w:r>
+              <w:rPr>
+                <w:bCs/>
+                <w:color w:val="000000" w:themeColor="text1"/>
+                <w:lang w:val="vi-VN"/>
+              </w:rPr>
+              <w:t xml:space="preserve"> hoàn thiện. Cần bổ sung thêm.</w:t>
+            </w:r>
           </w:p>
         </w:tc>
         <w:tc>
@@ -4705,6 +4704,7 @@
         <w:spacing w:after="0"/>
       </w:pPr>
       <w:r>
+        <w:lastRenderedPageBreak/>
         <w:tab/>
       </w:r>
       <w:r>
@@ -4912,13 +4912,7 @@
         <w:rPr>
           <w:lang w:val="vi-VN"/>
         </w:rPr>
-        <w:t xml:space="preserve">: </w:t>
-      </w:r>
-      <w:r>
-        <w:rPr>
-          <w:lang w:val="vi-VN"/>
-        </w:rPr>
-        <w:t>Trần Trung Toàn, Dương Hải An, Nguyễn Tiến Tú Anh, Bùi Thị Quỳnh, Bùi Ngọc Sơn.</w:t>
+        <w:t>: Trần Trung Toàn, Dương Hải An, Nguyễn Tiến Tú Anh, Bùi Thị Quỳnh, Bùi Ngọc Sơn.</w:t>
       </w:r>
     </w:p>
     <w:p>
@@ -5006,13 +5000,7 @@
         <w:rPr>
           <w:lang w:val="vi-VN"/>
         </w:rPr>
-        <w:t xml:space="preserve"> </w:t>
-      </w:r>
-      <w:r>
-        <w:rPr>
-          <w:lang w:val="vi-VN"/>
-        </w:rPr>
-        <w:t>Xây dựng chương trình mã hóa và giải mã DES (Sử dụng ngôn ngữ C++, C#).</w:t>
+        <w:t xml:space="preserve"> Xây dựng chương trình mã hóa và giải mã DES (Sử dụng ngôn ngữ C++, C#).</w:t>
       </w:r>
     </w:p>
     <w:p>
@@ -7763,6 +7751,7 @@
   <w:style w:type="character" w:default="1" w:styleId="DefaultParagraphFont">
     <w:name w:val="Default Paragraph Font"/>
     <w:uiPriority w:val="1"/>
+    <w:semiHidden/>
     <w:unhideWhenUsed/>
   </w:style>
   <w:style w:type="table" w:default="1" w:styleId="TableNormal">

</xml_diff>

<commit_message>
Phieu hoc tap và bao cáo tuan 4
</commit_message>
<xml_diff>
--- a/Phiếu_BÁO CÁO HỌC TẬP CÁ NHÂN NHÓM 6.docx
+++ b/Phiếu_BÁO CÁO HỌC TẬP CÁ NHÂN NHÓM 6.docx
@@ -1783,7 +1783,31 @@
                 <w:color w:val="000000" w:themeColor="text1"/>
                 <w:lang w:val="vi-VN"/>
               </w:rPr>
-              <w:t xml:space="preserve"> Xây dựng hàm mã hóa DES cơ bản bằng C#</w:t>
+              <w:t xml:space="preserve"> Xây dựng hàm mã hóa </w:t>
+            </w:r>
+            <w:r>
+              <w:rPr>
+                <w:bCs/>
+                <w:color w:val="000000" w:themeColor="text1"/>
+                <w:lang w:val="vi-VN"/>
+              </w:rPr>
+              <w:t xml:space="preserve">DES-mã hóa văn bản </w:t>
+            </w:r>
+            <w:r>
+              <w:rPr>
+                <w:bCs/>
+                <w:color w:val="000000" w:themeColor="text1"/>
+                <w:lang w:val="vi-VN"/>
+              </w:rPr>
+              <w:t>bằng C#</w:t>
+            </w:r>
+            <w:r>
+              <w:rPr>
+                <w:bCs/>
+                <w:color w:val="000000" w:themeColor="text1"/>
+                <w:lang w:val="vi-VN"/>
+              </w:rPr>
+              <w:t>.</w:t>
             </w:r>
           </w:p>
         </w:tc>
@@ -2017,7 +2041,23 @@
                 <w:color w:val="000000" w:themeColor="text1"/>
                 <w:lang w:val="vi-VN"/>
               </w:rPr>
-              <w:t xml:space="preserve"> mã hóa DES cơ bản bằng C#</w:t>
+              <w:t xml:space="preserve"> mã hóa DES</w:t>
+            </w:r>
+            <w:r>
+              <w:rPr>
+                <w:bCs/>
+                <w:color w:val="000000" w:themeColor="text1"/>
+                <w:lang w:val="vi-VN"/>
+              </w:rPr>
+              <w:t xml:space="preserve">-mã hóa văn bản </w:t>
+            </w:r>
+            <w:r>
+              <w:rPr>
+                <w:bCs/>
+                <w:color w:val="000000" w:themeColor="text1"/>
+                <w:lang w:val="vi-VN"/>
+              </w:rPr>
+              <w:t>bằng C#</w:t>
             </w:r>
             <w:r>
               <w:rPr>
@@ -2672,7 +2712,23 @@
                 <w:color w:val="000000" w:themeColor="text1"/>
                 <w:lang w:val="vi-VN"/>
               </w:rPr>
-              <w:t xml:space="preserve">Xây dựng mã hóa DES cơ bản bằng C# </w:t>
+              <w:t>Xây dựng mã hóa DES</w:t>
+            </w:r>
+            <w:r>
+              <w:rPr>
+                <w:bCs/>
+                <w:color w:val="000000" w:themeColor="text1"/>
+                <w:lang w:val="vi-VN"/>
+              </w:rPr>
+              <w:t xml:space="preserve">-mã hóa văn bản </w:t>
+            </w:r>
+            <w:r>
+              <w:rPr>
+                <w:bCs/>
+                <w:color w:val="000000" w:themeColor="text1"/>
+                <w:lang w:val="vi-VN"/>
+              </w:rPr>
+              <w:t xml:space="preserve">bằng C# </w:t>
             </w:r>
           </w:p>
         </w:tc>
@@ -2834,7 +2890,23 @@
                 <w:color w:val="000000" w:themeColor="text1"/>
                 <w:lang w:val="vi-VN"/>
               </w:rPr>
-              <w:t>Xây dựng thành công chương trình giải mã cơ bản.</w:t>
+              <w:t xml:space="preserve">Xây dựng thành công chương trình giải mã </w:t>
+            </w:r>
+            <w:r>
+              <w:rPr>
+                <w:bCs/>
+                <w:color w:val="000000" w:themeColor="text1"/>
+                <w:lang w:val="vi-VN"/>
+              </w:rPr>
+              <w:t>văn</w:t>
+            </w:r>
+            <w:r>
+              <w:rPr>
+                <w:bCs/>
+                <w:color w:val="000000" w:themeColor="text1"/>
+                <w:lang w:val="vi-VN"/>
+              </w:rPr>
+              <w:t xml:space="preserve"> bản.</w:t>
             </w:r>
           </w:p>
         </w:tc>
@@ -2954,7 +3026,23 @@
                 <w:color w:val="000000" w:themeColor="text1"/>
                 <w:lang w:val="vi-VN"/>
               </w:rPr>
-              <w:t>Xây dựng thành công chương trình giải mã cơ bản. Hoàn thành chương 1 báo cáo.</w:t>
+              <w:t xml:space="preserve">Xây dựng thành công chương trình giải mã </w:t>
+            </w:r>
+            <w:r>
+              <w:rPr>
+                <w:bCs/>
+                <w:color w:val="000000" w:themeColor="text1"/>
+                <w:lang w:val="vi-VN"/>
+              </w:rPr>
+              <w:t>văn</w:t>
+            </w:r>
+            <w:r>
+              <w:rPr>
+                <w:bCs/>
+                <w:color w:val="000000" w:themeColor="text1"/>
+                <w:lang w:val="vi-VN"/>
+              </w:rPr>
+              <w:t xml:space="preserve"> bản. Hoàn thành chương 1 báo cáo.</w:t>
             </w:r>
           </w:p>
         </w:tc>
@@ -3066,7 +3154,23 @@
                 <w:color w:val="000000" w:themeColor="text1"/>
                 <w:lang w:val="vi-VN"/>
               </w:rPr>
-              <w:t>Xây dựng thành công chương trình giải mã cơ bản. Hoàn thành chương 1 báo cáo.</w:t>
+              <w:t xml:space="preserve">Xây dựng thành công chương trình giải mã </w:t>
+            </w:r>
+            <w:r>
+              <w:rPr>
+                <w:bCs/>
+                <w:color w:val="000000" w:themeColor="text1"/>
+                <w:lang w:val="vi-VN"/>
+              </w:rPr>
+              <w:t>văn</w:t>
+            </w:r>
+            <w:r>
+              <w:rPr>
+                <w:bCs/>
+                <w:color w:val="000000" w:themeColor="text1"/>
+                <w:lang w:val="vi-VN"/>
+              </w:rPr>
+              <w:t xml:space="preserve"> bản. Hoàn thành chương 1 báo cáo.</w:t>
             </w:r>
           </w:p>
         </w:tc>
@@ -3186,7 +3290,23 @@
                 <w:color w:val="000000" w:themeColor="text1"/>
                 <w:lang w:val="vi-VN"/>
               </w:rPr>
-              <w:t>Xây dựng thành công chương trình giải mã cơ bản. Hoàn thành chương 1 báo cáo.</w:t>
+              <w:t xml:space="preserve">Xây dựng thành công chương trình giải mã </w:t>
+            </w:r>
+            <w:r>
+              <w:rPr>
+                <w:bCs/>
+                <w:color w:val="000000" w:themeColor="text1"/>
+                <w:lang w:val="vi-VN"/>
+              </w:rPr>
+              <w:t>văn</w:t>
+            </w:r>
+            <w:r>
+              <w:rPr>
+                <w:bCs/>
+                <w:color w:val="000000" w:themeColor="text1"/>
+                <w:lang w:val="vi-VN"/>
+              </w:rPr>
+              <w:t xml:space="preserve"> bản. Hoàn thành chương 1 báo cáo.</w:t>
             </w:r>
           </w:p>
         </w:tc>
@@ -3305,16 +3425,23 @@
                 <w:color w:val="000000" w:themeColor="text1"/>
                 <w:lang w:val="vi-VN"/>
               </w:rPr>
-              <w:t xml:space="preserve">Xây dựng thành công chương trình giải mã cơ </w:t>
-            </w:r>
-            <w:r>
-              <w:rPr>
-                <w:bCs/>
-                <w:color w:val="000000" w:themeColor="text1"/>
-                <w:lang w:val="vi-VN"/>
-              </w:rPr>
-              <w:lastRenderedPageBreak/>
-              <w:t>bản. Hoàn thành chương 1 báo cáo.</w:t>
+              <w:t xml:space="preserve">Xây dựng thành công chương trình giải mã </w:t>
+            </w:r>
+            <w:r>
+              <w:rPr>
+                <w:bCs/>
+                <w:color w:val="000000" w:themeColor="text1"/>
+                <w:lang w:val="vi-VN"/>
+              </w:rPr>
+              <w:t>văn</w:t>
+            </w:r>
+            <w:r>
+              <w:rPr>
+                <w:bCs/>
+                <w:color w:val="000000" w:themeColor="text1"/>
+                <w:lang w:val="vi-VN"/>
+              </w:rPr>
+              <w:t xml:space="preserve"> bản. Hoàn thành chương 1 báo cáo.</w:t>
             </w:r>
           </w:p>
         </w:tc>
@@ -4704,7 +4831,6 @@
         <w:spacing w:after="0"/>
       </w:pPr>
       <w:r>
-        <w:lastRenderedPageBreak/>
         <w:tab/>
       </w:r>
       <w:r>

</xml_diff>